<commit_message>
finder.h function specs added to file
finder.h function specs added to file
</commit_message>
<xml_diff>
--- a/Documents/ScrumReports/MS2 Scrum Week2.docx
+++ b/Documents/ScrumReports/MS2 Scrum Week2.docx
@@ -79,9 +79,6 @@
             <w:hideMark/>
           </w:tcPr>
           <w:p>
-            <w:pPr>
-              <w:spacing w:after="0" w:line="240" w:lineRule="auto"/>
-            </w:pPr>
             <w:r>
               <w:t>1. Song Hwan Oh</w:t>
             </w:r>
@@ -872,8 +869,28 @@
                 <w:sz w:val="28"/>
                 <w:szCs w:val="28"/>
               </w:rPr>
-              <w:t>SCRUM, Test Plan, h file</w:t>
-            </w:r>
+              <w:t xml:space="preserve">SCRUM, </w:t>
+            </w:r>
+            <w:r>
+              <w:rPr>
+                <w:b/>
+                <w:bCs/>
+                <w:sz w:val="28"/>
+                <w:szCs w:val="28"/>
+              </w:rPr>
+              <w:t xml:space="preserve">Git contribution, </w:t>
+            </w:r>
+            <w:proofErr w:type="spellStart"/>
+            <w:r>
+              <w:rPr>
+                <w:b/>
+                <w:bCs/>
+                <w:sz w:val="28"/>
+                <w:szCs w:val="28"/>
+              </w:rPr>
+              <w:t>Contrat</w:t>
+            </w:r>
+            <w:proofErr w:type="spellEnd"/>
           </w:p>
         </w:tc>
         <w:tc>
@@ -946,8 +963,19 @@
                 <w:sz w:val="28"/>
                 <w:szCs w:val="28"/>
               </w:rPr>
-              <w:t>SCRUM, Test Plan, h file</w:t>
-            </w:r>
+              <w:t xml:space="preserve">SCRUM, Git contribution, </w:t>
+            </w:r>
+            <w:proofErr w:type="spellStart"/>
+            <w:r>
+              <w:rPr>
+                <w:b/>
+                <w:bCs/>
+                <w:sz w:val="28"/>
+                <w:szCs w:val="28"/>
+              </w:rPr>
+              <w:t>Contrat</w:t>
+            </w:r>
+            <w:proofErr w:type="spellEnd"/>
           </w:p>
         </w:tc>
         <w:tc>
@@ -1031,8 +1059,19 @@
                 <w:sz w:val="28"/>
                 <w:szCs w:val="28"/>
               </w:rPr>
-              <w:t>SCRUM, Test Plan, h file</w:t>
-            </w:r>
+              <w:t xml:space="preserve">SCRUM, Git contribution, </w:t>
+            </w:r>
+            <w:proofErr w:type="spellStart"/>
+            <w:r>
+              <w:rPr>
+                <w:b/>
+                <w:bCs/>
+                <w:sz w:val="28"/>
+                <w:szCs w:val="28"/>
+              </w:rPr>
+              <w:t>Contrat</w:t>
+            </w:r>
+            <w:proofErr w:type="spellEnd"/>
           </w:p>
         </w:tc>
         <w:tc>
@@ -1105,8 +1144,19 @@
                 <w:sz w:val="28"/>
                 <w:szCs w:val="28"/>
               </w:rPr>
-              <w:t>SCRUM, Test Plan, h file</w:t>
-            </w:r>
+              <w:t xml:space="preserve">SCRUM, Git contribution, </w:t>
+            </w:r>
+            <w:proofErr w:type="spellStart"/>
+            <w:r>
+              <w:rPr>
+                <w:b/>
+                <w:bCs/>
+                <w:sz w:val="28"/>
+                <w:szCs w:val="28"/>
+              </w:rPr>
+              <w:t>Contrat</w:t>
+            </w:r>
+            <w:proofErr w:type="spellEnd"/>
           </w:p>
         </w:tc>
         <w:tc>
@@ -1179,8 +1229,19 @@
                 <w:sz w:val="28"/>
                 <w:szCs w:val="28"/>
               </w:rPr>
-              <w:t>SCRUM, Test Plan, h file</w:t>
-            </w:r>
+              <w:t xml:space="preserve">SCRUM, Git contribution, </w:t>
+            </w:r>
+            <w:proofErr w:type="spellStart"/>
+            <w:r>
+              <w:rPr>
+                <w:b/>
+                <w:bCs/>
+                <w:sz w:val="28"/>
+                <w:szCs w:val="28"/>
+              </w:rPr>
+              <w:t>Contrat</w:t>
+            </w:r>
+            <w:proofErr w:type="spellEnd"/>
           </w:p>
         </w:tc>
         <w:tc>
@@ -1814,6 +1875,7 @@
     </w:p>
     <w:p>
       <w:r>
+        <w:lastRenderedPageBreak/>
         <w:t>A summary of the main points discusses in the meeting and the outcomes of the discussions.</w:t>
       </w:r>
     </w:p>
@@ -2081,7 +2143,6 @@
                 <w:sz w:val="28"/>
                 <w:szCs w:val="28"/>
               </w:rPr>
-              <w:lastRenderedPageBreak/>
               <w:t>NEW H FILE</w:t>
             </w:r>
           </w:p>
@@ -2939,14 +3000,7 @@
                 <w:b/>
                 <w:bCs/>
               </w:rPr>
-              <w:t>Analysis discussion</w:t>
-            </w:r>
-            <w:r>
-              <w:rPr>
-                <w:b/>
-                <w:bCs/>
-              </w:rPr>
-              <w:t>, Analysis of problem in program and discussed</w:t>
+              <w:t>Analysis discussion, Analysis of problem in program and discussed</w:t>
             </w:r>
           </w:p>
         </w:tc>
@@ -3375,6 +3429,7 @@
                 <w:sz w:val="28"/>
                 <w:szCs w:val="28"/>
               </w:rPr>
+              <w:lastRenderedPageBreak/>
               <w:t>ALL</w:t>
             </w:r>
           </w:p>
@@ -4454,6 +4509,7 @@
     </w:p>
     <w:p>
       <w:r>
+        <w:lastRenderedPageBreak/>
         <w:t>Here you can highlight things which worked well. This indicates that the way you worked on these items is working and should be continued.</w:t>
       </w:r>
     </w:p>
@@ -4591,7 +4647,6 @@
                 <w:sz w:val="28"/>
                 <w:szCs w:val="28"/>
               </w:rPr>
-              <w:lastRenderedPageBreak/>
               <w:t>Git</w:t>
             </w:r>
           </w:p>
@@ -5279,7 +5334,11 @@
       </w:r>
       <w:proofErr w:type="gramEnd"/>
       <w:r>
-        <w:t xml:space="preserve"> is a possibility of overlooking certain complexities that may arise during development. Secondly, without implementing the software it is harder to understand the problem. It requires abstract and conceptual thinking of tackling the problem and potential solutions</w:t>
+        <w:t xml:space="preserve"> is a possibility of overlooking certain complexities that may arise during development. Secondly, without implementing the software it is harder to understand the </w:t>
+      </w:r>
+      <w:r>
+        <w:lastRenderedPageBreak/>
+        <w:t>problem. It requires abstract and conceptual thinking of tackling the problem and potential solutions</w:t>
       </w:r>
       <w:r>
         <w:br/>
@@ -5297,7 +5356,6 @@
         <w:br/>
       </w:r>
       <w:r>
-        <w:lastRenderedPageBreak/>
         <w:br/>
       </w:r>
       <w:r>

</xml_diff>